<commit_message>
Changes in OrderController class based on TA feedback + JavaDoc updated
</commit_message>
<xml_diff>
--- a/PT2021-2022_Vele-Radu-Augustin_Assignment_3_Documentation.docx
+++ b/PT2021-2022_Vele-Radu-Augustin_Assignment_3_Documentation.docx
@@ -1302,25 +1302,7 @@
           <w:szCs w:val="24"/>
           <w:lang w:val="en-US"/>
         </w:rPr>
-        <w:t>test the application for various scenarios.</w:t>
-      </w:r>
-      <w:r>
-        <w:rPr>
-          <w:rFonts w:ascii="Times New Roman" w:hAnsi="Times New Roman" w:cs="Times New Roman"/>
-          <w:sz w:val="24"/>
-          <w:szCs w:val="24"/>
-          <w:lang w:val="en-US"/>
-        </w:rPr>
-        <w:t xml:space="preserve"> </w:t>
-      </w:r>
-      <w:r>
-        <w:rPr>
-          <w:rFonts w:ascii="Times New Roman" w:hAnsi="Times New Roman" w:cs="Times New Roman"/>
-          <w:sz w:val="24"/>
-          <w:szCs w:val="24"/>
-          <w:lang w:val="en-US"/>
-        </w:rPr>
-        <w:t>(</w:t>
+        <w:t>test the application for various scenarios. (</w:t>
       </w:r>
       <w:r>
         <w:rPr>
@@ -1964,6 +1946,7 @@
       <w:r>
         <w:rPr>
           <w:rFonts w:ascii="Times New Roman" w:hAnsi="Times New Roman" w:cs="Times New Roman"/>
+          <w:noProof/>
           <w:sz w:val="24"/>
           <w:szCs w:val="24"/>
           <w:lang w:val="en-US"/>
@@ -4360,7 +4343,27 @@
           <w:szCs w:val="24"/>
           <w:lang w:val="en-US"/>
         </w:rPr>
-        <w:t>the table is duplicated in the database schema receiving the original name of the table concatenated with a number of identification.</w:t>
+        <w:t xml:space="preserve">the table is duplicated in the database schema receiving the original name of the table concatenated with a number of </w:t>
+      </w:r>
+      <w:proofErr w:type="gramStart"/>
+      <w:r>
+        <w:rPr>
+          <w:rFonts w:ascii="Times New Roman" w:hAnsi="Times New Roman" w:cs="Times New Roman"/>
+          <w:sz w:val="24"/>
+          <w:szCs w:val="24"/>
+          <w:lang w:val="en-US"/>
+        </w:rPr>
+        <w:t>identification</w:t>
+      </w:r>
+      <w:proofErr w:type="gramEnd"/>
+      <w:r>
+        <w:rPr>
+          <w:rFonts w:ascii="Times New Roman" w:hAnsi="Times New Roman" w:cs="Times New Roman"/>
+          <w:sz w:val="24"/>
+          <w:szCs w:val="24"/>
+          <w:lang w:val="en-US"/>
+        </w:rPr>
+        <w:t>.</w:t>
       </w:r>
     </w:p>
     <w:p>
@@ -4466,6 +4469,7 @@
       <w:r>
         <w:rPr>
           <w:rFonts w:ascii="Times New Roman" w:hAnsi="Times New Roman" w:cs="Times New Roman"/>
+          <w:noProof/>
           <w:sz w:val="24"/>
           <w:szCs w:val="24"/>
           <w:lang w:val="en-US"/>
@@ -4623,7 +4627,67 @@
           <w:szCs w:val="24"/>
           <w:lang w:val="en-US"/>
         </w:rPr>
-        <w:t xml:space="preserve"> "vertical" communication based on requests and returned data. For instance, when a client is inserted, the ClientController whose action listener is called, calls a method in the ClientBLL. To follow, the ClientBLL validates the inserted field if needed </w:t>
+        <w:t xml:space="preserve"> "vertical" communication based on requests and returned data. For instance, when a client is inserted, the </w:t>
+      </w:r>
+      <w:proofErr w:type="spellStart"/>
+      <w:r>
+        <w:rPr>
+          <w:rFonts w:ascii="Times New Roman" w:hAnsi="Times New Roman" w:cs="Times New Roman"/>
+          <w:sz w:val="24"/>
+          <w:szCs w:val="24"/>
+          <w:lang w:val="en-US"/>
+        </w:rPr>
+        <w:t>ClientController</w:t>
+      </w:r>
+      <w:proofErr w:type="spellEnd"/>
+      <w:r>
+        <w:rPr>
+          <w:rFonts w:ascii="Times New Roman" w:hAnsi="Times New Roman" w:cs="Times New Roman"/>
+          <w:sz w:val="24"/>
+          <w:szCs w:val="24"/>
+          <w:lang w:val="en-US"/>
+        </w:rPr>
+        <w:t xml:space="preserve"> whose action listener is called, calls a method in the </w:t>
+      </w:r>
+      <w:proofErr w:type="spellStart"/>
+      <w:r>
+        <w:rPr>
+          <w:rFonts w:ascii="Times New Roman" w:hAnsi="Times New Roman" w:cs="Times New Roman"/>
+          <w:sz w:val="24"/>
+          <w:szCs w:val="24"/>
+          <w:lang w:val="en-US"/>
+        </w:rPr>
+        <w:t>ClientBLL</w:t>
+      </w:r>
+      <w:proofErr w:type="spellEnd"/>
+      <w:r>
+        <w:rPr>
+          <w:rFonts w:ascii="Times New Roman" w:hAnsi="Times New Roman" w:cs="Times New Roman"/>
+          <w:sz w:val="24"/>
+          <w:szCs w:val="24"/>
+          <w:lang w:val="en-US"/>
+        </w:rPr>
+        <w:t xml:space="preserve">. To follow, the </w:t>
+      </w:r>
+      <w:proofErr w:type="spellStart"/>
+      <w:r>
+        <w:rPr>
+          <w:rFonts w:ascii="Times New Roman" w:hAnsi="Times New Roman" w:cs="Times New Roman"/>
+          <w:sz w:val="24"/>
+          <w:szCs w:val="24"/>
+          <w:lang w:val="en-US"/>
+        </w:rPr>
+        <w:t>ClientBLL</w:t>
+      </w:r>
+      <w:proofErr w:type="spellEnd"/>
+      <w:r>
+        <w:rPr>
+          <w:rFonts w:ascii="Times New Roman" w:hAnsi="Times New Roman" w:cs="Times New Roman"/>
+          <w:sz w:val="24"/>
+          <w:szCs w:val="24"/>
+          <w:lang w:val="en-US"/>
+        </w:rPr>
+        <w:t xml:space="preserve"> validates the inserted field if needed </w:t>
       </w:r>
       <w:r>
         <w:rPr>
@@ -4633,7 +4697,47 @@
           <w:lang w:val="en-US"/>
         </w:rPr>
         <w:lastRenderedPageBreak/>
-        <w:t>and calls a method from the ClientDAO that accesses the database schema for updates. Subsequently a returned id is sent "upwards" to the business and presentation layers. As seen, the model classes: Client, Product, and OrderT are featured as local variables and parameters in classes belonging to all the layers. The connection package that only contains the Connection Factory class is linked to the data access layer. As its name states, it is responsible with the creation of the connection to the database.</w:t>
+        <w:t xml:space="preserve">and calls a method from the </w:t>
+      </w:r>
+      <w:proofErr w:type="spellStart"/>
+      <w:r>
+        <w:rPr>
+          <w:rFonts w:ascii="Times New Roman" w:hAnsi="Times New Roman" w:cs="Times New Roman"/>
+          <w:sz w:val="24"/>
+          <w:szCs w:val="24"/>
+          <w:lang w:val="en-US"/>
+        </w:rPr>
+        <w:t>ClientDAO</w:t>
+      </w:r>
+      <w:proofErr w:type="spellEnd"/>
+      <w:r>
+        <w:rPr>
+          <w:rFonts w:ascii="Times New Roman" w:hAnsi="Times New Roman" w:cs="Times New Roman"/>
+          <w:sz w:val="24"/>
+          <w:szCs w:val="24"/>
+          <w:lang w:val="en-US"/>
+        </w:rPr>
+        <w:t xml:space="preserve"> that accesses the database schema for updates. Subsequently a returned id is sent "upwards" to the business and presentation layers. As seen, the model classes: Client, Product, and </w:t>
+      </w:r>
+      <w:proofErr w:type="spellStart"/>
+      <w:r>
+        <w:rPr>
+          <w:rFonts w:ascii="Times New Roman" w:hAnsi="Times New Roman" w:cs="Times New Roman"/>
+          <w:sz w:val="24"/>
+          <w:szCs w:val="24"/>
+          <w:lang w:val="en-US"/>
+        </w:rPr>
+        <w:t>OrderT</w:t>
+      </w:r>
+      <w:proofErr w:type="spellEnd"/>
+      <w:r>
+        <w:rPr>
+          <w:rFonts w:ascii="Times New Roman" w:hAnsi="Times New Roman" w:cs="Times New Roman"/>
+          <w:sz w:val="24"/>
+          <w:szCs w:val="24"/>
+          <w:lang w:val="en-US"/>
+        </w:rPr>
+        <w:t xml:space="preserve"> are featured as local variables and parameters in classes belonging to all the layers. The connection package that only contains the Connection Factory class is linked to the data access layer. As its name states, it is responsible with the creation of the connection to the database.</w:t>
       </w:r>
     </w:p>
     <w:p>
@@ -4729,6 +4833,7 @@
       <w:r>
         <w:rPr>
           <w:rFonts w:ascii="Times New Roman" w:hAnsi="Times New Roman" w:cs="Times New Roman"/>
+          <w:noProof/>
           <w:sz w:val="24"/>
           <w:szCs w:val="24"/>
           <w:lang w:val="en-US"/>
@@ -4837,6 +4942,7 @@
         </w:rPr>
         <w:t xml:space="preserve">. An important aspect is that the data access classes inherit from a </w:t>
       </w:r>
+      <w:proofErr w:type="spellStart"/>
       <w:r>
         <w:rPr>
           <w:rFonts w:ascii="Times New Roman" w:hAnsi="Times New Roman" w:cs="Times New Roman"/>
@@ -4846,6 +4952,7 @@
         </w:rPr>
         <w:t>GenericDAO</w:t>
       </w:r>
+      <w:proofErr w:type="spellEnd"/>
       <w:r>
         <w:rPr>
           <w:rFonts w:ascii="Times New Roman" w:hAnsi="Times New Roman" w:cs="Times New Roman"/>
@@ -5042,6 +5149,7 @@
           <w:lang w:val="en-US"/>
         </w:rPr>
       </w:pPr>
+      <w:proofErr w:type="spellStart"/>
       <w:r>
         <w:rPr>
           <w:rFonts w:ascii="Times New Roman" w:hAnsi="Times New Roman" w:cs="Times New Roman"/>
@@ -5053,6 +5161,7 @@
         </w:rPr>
         <w:t>GenericDAO</w:t>
       </w:r>
+      <w:proofErr w:type="spellEnd"/>
     </w:p>
     <w:p>
       <w:pPr>
@@ -5113,8 +5222,31 @@
           <w:szCs w:val="20"/>
           <w:lang w:val="ro-RO" w:eastAsia="ro-RO"/>
         </w:rPr>
-        <w:t xml:space="preserve">public class </w:t>
-      </w:r>
+        <w:t xml:space="preserve">public </w:t>
+      </w:r>
+      <w:proofErr w:type="spellStart"/>
+      <w:r>
+        <w:rPr>
+          <w:rFonts w:ascii="Courier New" w:eastAsia="Times New Roman" w:hAnsi="Courier New" w:cs="Courier New"/>
+          <w:color w:val="CC7832"/>
+          <w:sz w:val="20"/>
+          <w:szCs w:val="20"/>
+          <w:lang w:val="ro-RO" w:eastAsia="ro-RO"/>
+        </w:rPr>
+        <w:t>class</w:t>
+      </w:r>
+      <w:proofErr w:type="spellEnd"/>
+      <w:r>
+        <w:rPr>
+          <w:rFonts w:ascii="Courier New" w:eastAsia="Times New Roman" w:hAnsi="Courier New" w:cs="Courier New"/>
+          <w:color w:val="CC7832"/>
+          <w:sz w:val="20"/>
+          <w:szCs w:val="20"/>
+          <w:lang w:val="ro-RO" w:eastAsia="ro-RO"/>
+        </w:rPr>
+        <w:t xml:space="preserve"> </w:t>
+      </w:r>
+      <w:proofErr w:type="spellStart"/>
       <w:r>
         <w:rPr>
           <w:rFonts w:ascii="Courier New" w:eastAsia="Times New Roman" w:hAnsi="Courier New" w:cs="Courier New"/>
@@ -5123,7 +5255,18 @@
           <w:szCs w:val="20"/>
           <w:lang w:val="ro-RO" w:eastAsia="ro-RO"/>
         </w:rPr>
-        <w:t>GenericDAO&lt;</w:t>
+        <w:t>GenericDAO</w:t>
+      </w:r>
+      <w:proofErr w:type="spellEnd"/>
+      <w:r>
+        <w:rPr>
+          <w:rFonts w:ascii="Courier New" w:eastAsia="Times New Roman" w:hAnsi="Courier New" w:cs="Courier New"/>
+          <w:color w:val="A9B7C6"/>
+          <w:sz w:val="20"/>
+          <w:szCs w:val="20"/>
+          <w:lang w:val="ro-RO" w:eastAsia="ro-RO"/>
+        </w:rPr>
+        <w:t>&lt;</w:t>
       </w:r>
       <w:r>
         <w:rPr>
@@ -5184,7 +5327,47 @@
           <w:szCs w:val="24"/>
           <w:lang w:val="en-US"/>
         </w:rPr>
-        <w:t>It is inherited by DAO classes that are destined to work with classes from the model. This way, the T parameter is destined to be replaced by either OrderT, Client, or Product. Each CRUD method first gets a connection to the database, through the ConnectionFactory instance. Then a query is prepared using one of the private methods that return the raw query string. Afterwards, through reflection</w:t>
+        <w:t xml:space="preserve">It is inherited by DAO classes that are destined to work with classes from the model. This way, the T parameter is destined to be replaced by either </w:t>
+      </w:r>
+      <w:proofErr w:type="spellStart"/>
+      <w:r>
+        <w:rPr>
+          <w:rFonts w:ascii="Times New Roman" w:hAnsi="Times New Roman" w:cs="Times New Roman"/>
+          <w:sz w:val="24"/>
+          <w:szCs w:val="24"/>
+          <w:lang w:val="en-US"/>
+        </w:rPr>
+        <w:t>OrderT</w:t>
+      </w:r>
+      <w:proofErr w:type="spellEnd"/>
+      <w:r>
+        <w:rPr>
+          <w:rFonts w:ascii="Times New Roman" w:hAnsi="Times New Roman" w:cs="Times New Roman"/>
+          <w:sz w:val="24"/>
+          <w:szCs w:val="24"/>
+          <w:lang w:val="en-US"/>
+        </w:rPr>
+        <w:t xml:space="preserve">, Client, or Product. Each CRUD method first gets a connection to the database, through the </w:t>
+      </w:r>
+      <w:proofErr w:type="spellStart"/>
+      <w:r>
+        <w:rPr>
+          <w:rFonts w:ascii="Times New Roman" w:hAnsi="Times New Roman" w:cs="Times New Roman"/>
+          <w:sz w:val="24"/>
+          <w:szCs w:val="24"/>
+          <w:lang w:val="en-US"/>
+        </w:rPr>
+        <w:t>ConnectionFactory</w:t>
+      </w:r>
+      <w:proofErr w:type="spellEnd"/>
+      <w:r>
+        <w:rPr>
+          <w:rFonts w:ascii="Times New Roman" w:hAnsi="Times New Roman" w:cs="Times New Roman"/>
+          <w:sz w:val="24"/>
+          <w:szCs w:val="24"/>
+          <w:lang w:val="en-US"/>
+        </w:rPr>
+        <w:t xml:space="preserve"> instance. Then a query is prepared using one of the private methods that return the raw query string. Afterwards, through reflection</w:t>
       </w:r>
       <w:r>
         <w:rPr>
@@ -5238,7 +5421,27 @@
           <w:szCs w:val="24"/>
           <w:lang w:val="en-US"/>
         </w:rPr>
-        <w:t xml:space="preserve"> in the raw query are replaced by </w:t>
+        <w:t xml:space="preserve"> in the raw query </w:t>
+      </w:r>
+      <w:proofErr w:type="gramStart"/>
+      <w:r>
+        <w:rPr>
+          <w:rFonts w:ascii="Times New Roman" w:hAnsi="Times New Roman" w:cs="Times New Roman"/>
+          <w:sz w:val="24"/>
+          <w:szCs w:val="24"/>
+          <w:lang w:val="en-US"/>
+        </w:rPr>
+        <w:t>are</w:t>
+      </w:r>
+      <w:proofErr w:type="gramEnd"/>
+      <w:r>
+        <w:rPr>
+          <w:rFonts w:ascii="Times New Roman" w:hAnsi="Times New Roman" w:cs="Times New Roman"/>
+          <w:sz w:val="24"/>
+          <w:szCs w:val="24"/>
+          <w:lang w:val="en-US"/>
+        </w:rPr>
+        <w:t xml:space="preserve"> replaced by </w:t>
       </w:r>
       <w:r>
         <w:rPr>
@@ -5268,7 +5471,47 @@
           <w:szCs w:val="24"/>
           <w:lang w:val="en-US"/>
         </w:rPr>
-        <w:t>For example, the private function setFields is used for this purpose in the insert() method:</w:t>
+        <w:t xml:space="preserve">For example, the private function </w:t>
+      </w:r>
+      <w:proofErr w:type="spellStart"/>
+      <w:r>
+        <w:rPr>
+          <w:rFonts w:ascii="Times New Roman" w:hAnsi="Times New Roman" w:cs="Times New Roman"/>
+          <w:sz w:val="24"/>
+          <w:szCs w:val="24"/>
+          <w:lang w:val="en-US"/>
+        </w:rPr>
+        <w:t>setFields</w:t>
+      </w:r>
+      <w:proofErr w:type="spellEnd"/>
+      <w:r>
+        <w:rPr>
+          <w:rFonts w:ascii="Times New Roman" w:hAnsi="Times New Roman" w:cs="Times New Roman"/>
+          <w:sz w:val="24"/>
+          <w:szCs w:val="24"/>
+          <w:lang w:val="en-US"/>
+        </w:rPr>
+        <w:t xml:space="preserve"> is used for this purpose in the </w:t>
+      </w:r>
+      <w:proofErr w:type="gramStart"/>
+      <w:r>
+        <w:rPr>
+          <w:rFonts w:ascii="Times New Roman" w:hAnsi="Times New Roman" w:cs="Times New Roman"/>
+          <w:sz w:val="24"/>
+          <w:szCs w:val="24"/>
+          <w:lang w:val="en-US"/>
+        </w:rPr>
+        <w:t>insert(</w:t>
+      </w:r>
+      <w:proofErr w:type="gramEnd"/>
+      <w:r>
+        <w:rPr>
+          <w:rFonts w:ascii="Times New Roman" w:hAnsi="Times New Roman" w:cs="Times New Roman"/>
+          <w:sz w:val="24"/>
+          <w:szCs w:val="24"/>
+          <w:lang w:val="en-US"/>
+        </w:rPr>
+        <w:t>) method:</w:t>
       </w:r>
     </w:p>
     <w:p>
@@ -5287,6 +5530,7 @@
         </w:rPr>
         <w:t xml:space="preserve">private int </w:t>
       </w:r>
+      <w:proofErr w:type="spellStart"/>
       <w:r>
         <w:rPr>
           <w:color w:val="FFC66D"/>
@@ -5294,13 +5538,39 @@
         </w:rPr>
         <w:t>setFields</w:t>
       </w:r>
+      <w:proofErr w:type="spellEnd"/>
       <w:r>
         <w:rPr>
           <w:color w:val="A9B7C6"/>
           <w:lang w:val="en-AU"/>
         </w:rPr>
-        <w:t>(PreparedStatement queryStatement</w:t>
-      </w:r>
+        <w:t>(</w:t>
+      </w:r>
+      <w:proofErr w:type="spellStart"/>
+      <w:r>
+        <w:rPr>
+          <w:color w:val="A9B7C6"/>
+          <w:lang w:val="en-AU"/>
+        </w:rPr>
+        <w:t>PreparedStatement</w:t>
+      </w:r>
+      <w:proofErr w:type="spellEnd"/>
+      <w:r>
+        <w:rPr>
+          <w:color w:val="A9B7C6"/>
+          <w:lang w:val="en-AU"/>
+        </w:rPr>
+        <w:t xml:space="preserve"> </w:t>
+      </w:r>
+      <w:proofErr w:type="spellStart"/>
+      <w:r>
+        <w:rPr>
+          <w:color w:val="A9B7C6"/>
+          <w:lang w:val="en-AU"/>
+        </w:rPr>
+        <w:t>queryStatement</w:t>
+      </w:r>
+      <w:proofErr w:type="spellEnd"/>
       <w:r>
         <w:rPr>
           <w:color w:val="CC7832"/>
@@ -5337,6 +5607,7 @@
         <w:br/>
         <w:t xml:space="preserve">    Field[] fields = </w:t>
       </w:r>
+      <w:proofErr w:type="spellStart"/>
       <w:r>
         <w:rPr>
           <w:color w:val="9876AA"/>
@@ -5349,7 +5620,15 @@
           <w:color w:val="A9B7C6"/>
           <w:lang w:val="en-AU"/>
         </w:rPr>
-        <w:t>.getDeclaredFields()</w:t>
+        <w:t>.getDeclaredFields</w:t>
+      </w:r>
+      <w:proofErr w:type="spellEnd"/>
+      <w:r>
+        <w:rPr>
+          <w:color w:val="A9B7C6"/>
+          <w:lang w:val="en-AU"/>
+        </w:rPr>
+        <w:t>()</w:t>
       </w:r>
       <w:r>
         <w:rPr>
@@ -5366,12 +5645,21 @@
         <w:br/>
         <w:t xml:space="preserve">    int </w:t>
       </w:r>
+      <w:proofErr w:type="spellStart"/>
       <w:r>
         <w:rPr>
           <w:color w:val="A9B7C6"/>
           <w:lang w:val="en-AU"/>
         </w:rPr>
-        <w:t xml:space="preserve">paramIndex = </w:t>
+        <w:t>paramIndex</w:t>
+      </w:r>
+      <w:proofErr w:type="spellEnd"/>
+      <w:r>
+        <w:rPr>
+          <w:color w:val="A9B7C6"/>
+          <w:lang w:val="en-AU"/>
+        </w:rPr>
+        <w:t xml:space="preserve"> = </w:t>
       </w:r>
       <w:r>
         <w:rPr>
@@ -5400,13 +5688,29 @@
           <w:color w:val="A9B7C6"/>
           <w:lang w:val="en-AU"/>
         </w:rPr>
-        <w:t>(Field field : fields) {</w:t>
-      </w:r>
+        <w:t xml:space="preserve">(Field </w:t>
+      </w:r>
+      <w:proofErr w:type="spellStart"/>
       <w:r>
         <w:rPr>
           <w:color w:val="A9B7C6"/>
           <w:lang w:val="en-AU"/>
         </w:rPr>
+        <w:t>field</w:t>
+      </w:r>
+      <w:proofErr w:type="spellEnd"/>
+      <w:r>
+        <w:rPr>
+          <w:color w:val="A9B7C6"/>
+          <w:lang w:val="en-AU"/>
+        </w:rPr>
+        <w:t xml:space="preserve"> : fields) {</w:t>
+      </w:r>
+      <w:r>
+        <w:rPr>
+          <w:color w:val="A9B7C6"/>
+          <w:lang w:val="en-AU"/>
+        </w:rPr>
         <w:br/>
         <w:t xml:space="preserve">        </w:t>
       </w:r>
@@ -5422,7 +5726,23 @@
           <w:color w:val="A9B7C6"/>
           <w:lang w:val="en-AU"/>
         </w:rPr>
-        <w:t>(!field.getName().equals(</w:t>
+        <w:t>(!</w:t>
+      </w:r>
+      <w:proofErr w:type="spellStart"/>
+      <w:r>
+        <w:rPr>
+          <w:color w:val="A9B7C6"/>
+          <w:lang w:val="en-AU"/>
+        </w:rPr>
+        <w:t>field.getName</w:t>
+      </w:r>
+      <w:proofErr w:type="spellEnd"/>
+      <w:r>
+        <w:rPr>
+          <w:color w:val="A9B7C6"/>
+          <w:lang w:val="en-AU"/>
+        </w:rPr>
+        <w:t>().equals(</w:t>
       </w:r>
       <w:r>
         <w:rPr>
@@ -5444,7 +5764,39 @@
           <w:lang w:val="en-AU"/>
         </w:rPr>
         <w:br/>
-        <w:t xml:space="preserve">            PropertyDescriptor propertyDescriptor = </w:t>
+        <w:t xml:space="preserve">            </w:t>
+      </w:r>
+      <w:proofErr w:type="spellStart"/>
+      <w:r>
+        <w:rPr>
+          <w:color w:val="A9B7C6"/>
+          <w:lang w:val="en-AU"/>
+        </w:rPr>
+        <w:t>PropertyDescriptor</w:t>
+      </w:r>
+      <w:proofErr w:type="spellEnd"/>
+      <w:r>
+        <w:rPr>
+          <w:color w:val="A9B7C6"/>
+          <w:lang w:val="en-AU"/>
+        </w:rPr>
+        <w:t xml:space="preserve"> </w:t>
+      </w:r>
+      <w:proofErr w:type="spellStart"/>
+      <w:r>
+        <w:rPr>
+          <w:color w:val="A9B7C6"/>
+          <w:lang w:val="en-AU"/>
+        </w:rPr>
+        <w:t>propertyDescriptor</w:t>
+      </w:r>
+      <w:proofErr w:type="spellEnd"/>
+      <w:r>
+        <w:rPr>
+          <w:color w:val="A9B7C6"/>
+          <w:lang w:val="en-AU"/>
+        </w:rPr>
+        <w:t xml:space="preserve"> = </w:t>
       </w:r>
       <w:r>
         <w:rPr>
@@ -5453,12 +5805,37 @@
         </w:rPr>
         <w:t xml:space="preserve">new </w:t>
       </w:r>
+      <w:proofErr w:type="spellStart"/>
       <w:r>
         <w:rPr>
           <w:color w:val="A9B7C6"/>
           <w:lang w:val="en-AU"/>
         </w:rPr>
-        <w:t>PropertyDescriptor(field.getName()</w:t>
+        <w:t>PropertyDescriptor</w:t>
+      </w:r>
+      <w:proofErr w:type="spellEnd"/>
+      <w:r>
+        <w:rPr>
+          <w:color w:val="A9B7C6"/>
+          <w:lang w:val="en-AU"/>
+        </w:rPr>
+        <w:t>(</w:t>
+      </w:r>
+      <w:proofErr w:type="spellStart"/>
+      <w:r>
+        <w:rPr>
+          <w:color w:val="A9B7C6"/>
+          <w:lang w:val="en-AU"/>
+        </w:rPr>
+        <w:t>field.getName</w:t>
+      </w:r>
+      <w:proofErr w:type="spellEnd"/>
+      <w:r>
+        <w:rPr>
+          <w:color w:val="A9B7C6"/>
+          <w:lang w:val="en-AU"/>
+        </w:rPr>
+        <w:t>()</w:t>
       </w:r>
       <w:r>
         <w:rPr>
@@ -5501,7 +5878,23 @@
           <w:color w:val="A9B7C6"/>
           <w:lang w:val="en-AU"/>
         </w:rPr>
-        <w:t>Method getter = propertyDescriptor.getReadMethod()</w:t>
+        <w:t xml:space="preserve">Method getter = </w:t>
+      </w:r>
+      <w:proofErr w:type="spellStart"/>
+      <w:r>
+        <w:rPr>
+          <w:color w:val="A9B7C6"/>
+          <w:lang w:val="en-AU"/>
+        </w:rPr>
+        <w:t>propertyDescriptor.getReadMethod</w:t>
+      </w:r>
+      <w:proofErr w:type="spellEnd"/>
+      <w:r>
+        <w:rPr>
+          <w:color w:val="A9B7C6"/>
+          <w:lang w:val="en-AU"/>
+        </w:rPr>
+        <w:t>()</w:t>
       </w:r>
       <w:r>
         <w:rPr>
@@ -5518,13 +5911,31 @@
         <w:br/>
         <w:t xml:space="preserve">            </w:t>
       </w:r>
+      <w:proofErr w:type="spellStart"/>
       <w:r>
         <w:rPr>
           <w:color w:val="A9B7C6"/>
           <w:lang w:val="en-AU"/>
         </w:rPr>
-        <w:t>queryStatement.setObject(paramIndex</w:t>
-      </w:r>
+        <w:t>queryStatement.setObject</w:t>
+      </w:r>
+      <w:proofErr w:type="spellEnd"/>
+      <w:r>
+        <w:rPr>
+          <w:color w:val="A9B7C6"/>
+          <w:lang w:val="en-AU"/>
+        </w:rPr>
+        <w:t>(</w:t>
+      </w:r>
+      <w:proofErr w:type="spellStart"/>
+      <w:r>
+        <w:rPr>
+          <w:color w:val="A9B7C6"/>
+          <w:lang w:val="en-AU"/>
+        </w:rPr>
+        <w:t>paramIndex</w:t>
+      </w:r>
+      <w:proofErr w:type="spellEnd"/>
       <w:r>
         <w:rPr>
           <w:color w:val="CC7832"/>
@@ -5532,12 +5943,21 @@
         </w:rPr>
         <w:t xml:space="preserve">, </w:t>
       </w:r>
+      <w:proofErr w:type="spellStart"/>
       <w:r>
         <w:rPr>
           <w:color w:val="A9B7C6"/>
           <w:lang w:val="en-AU"/>
         </w:rPr>
-        <w:t>getter.invoke(object))</w:t>
+        <w:t>getter.invoke</w:t>
+      </w:r>
+      <w:proofErr w:type="spellEnd"/>
+      <w:r>
+        <w:rPr>
+          <w:color w:val="A9B7C6"/>
+          <w:lang w:val="en-AU"/>
+        </w:rPr>
+        <w:t>(object))</w:t>
       </w:r>
       <w:r>
         <w:rPr>
@@ -5554,12 +5974,21 @@
         <w:br/>
         <w:t xml:space="preserve">            </w:t>
       </w:r>
+      <w:proofErr w:type="spellStart"/>
       <w:r>
         <w:rPr>
           <w:color w:val="A9B7C6"/>
           <w:lang w:val="en-AU"/>
         </w:rPr>
-        <w:t>paramIndex++</w:t>
+        <w:t>paramIndex</w:t>
+      </w:r>
+      <w:proofErr w:type="spellEnd"/>
+      <w:r>
+        <w:rPr>
+          <w:color w:val="A9B7C6"/>
+          <w:lang w:val="en-AU"/>
+        </w:rPr>
+        <w:t>++</w:t>
       </w:r>
       <w:r>
         <w:rPr>
@@ -5613,6 +6042,7 @@
         </w:rPr>
         <w:t xml:space="preserve">return </w:t>
       </w:r>
+      <w:proofErr w:type="spellStart"/>
       <w:r>
         <w:rPr>
           <w:color w:val="A9B7C6"/>
@@ -5620,6 +6050,7 @@
         </w:rPr>
         <w:t>paramIndex</w:t>
       </w:r>
+      <w:proofErr w:type="spellEnd"/>
       <w:r>
         <w:rPr>
           <w:color w:val="CC7832"/>
@@ -5667,6 +6098,7 @@
           <w:lang w:val="en-US"/>
         </w:rPr>
       </w:pPr>
+      <w:proofErr w:type="spellStart"/>
       <w:r>
         <w:rPr>
           <w:rFonts w:ascii="Times New Roman" w:hAnsi="Times New Roman" w:cs="Times New Roman"/>
@@ -5678,6 +6110,7 @@
         </w:rPr>
         <w:t>EmailValidator</w:t>
       </w:r>
+      <w:proofErr w:type="spellEnd"/>
     </w:p>
     <w:p>
       <w:pPr>
@@ -5733,7 +6166,47 @@
           <w:szCs w:val="24"/>
           <w:lang w:val="en-US"/>
         </w:rPr>
-        <w:t xml:space="preserve"> The class implements the function validate() that uses the Pattern.matcher() function to check if a string is valid or not, returning the right information to the call in BLL.</w:t>
+        <w:t xml:space="preserve"> The class implements the function </w:t>
+      </w:r>
+      <w:proofErr w:type="gramStart"/>
+      <w:r>
+        <w:rPr>
+          <w:rFonts w:ascii="Times New Roman" w:hAnsi="Times New Roman" w:cs="Times New Roman"/>
+          <w:sz w:val="24"/>
+          <w:szCs w:val="24"/>
+          <w:lang w:val="en-US"/>
+        </w:rPr>
+        <w:t>validate(</w:t>
+      </w:r>
+      <w:proofErr w:type="gramEnd"/>
+      <w:r>
+        <w:rPr>
+          <w:rFonts w:ascii="Times New Roman" w:hAnsi="Times New Roman" w:cs="Times New Roman"/>
+          <w:sz w:val="24"/>
+          <w:szCs w:val="24"/>
+          <w:lang w:val="en-US"/>
+        </w:rPr>
+        <w:t xml:space="preserve">) that uses the </w:t>
+      </w:r>
+      <w:proofErr w:type="spellStart"/>
+      <w:r>
+        <w:rPr>
+          <w:rFonts w:ascii="Times New Roman" w:hAnsi="Times New Roman" w:cs="Times New Roman"/>
+          <w:sz w:val="24"/>
+          <w:szCs w:val="24"/>
+          <w:lang w:val="en-US"/>
+        </w:rPr>
+        <w:t>Pattern.matcher</w:t>
+      </w:r>
+      <w:proofErr w:type="spellEnd"/>
+      <w:r>
+        <w:rPr>
+          <w:rFonts w:ascii="Times New Roman" w:hAnsi="Times New Roman" w:cs="Times New Roman"/>
+          <w:sz w:val="24"/>
+          <w:szCs w:val="24"/>
+          <w:lang w:val="en-US"/>
+        </w:rPr>
+        <w:t>() function to check if a string is valid or not, returning the right information to the call in BLL.</w:t>
       </w:r>
     </w:p>
     <w:p>
@@ -5750,19 +6223,37 @@
         </w:rPr>
         <w:t xml:space="preserve">private static final </w:t>
       </w:r>
+      <w:proofErr w:type="spellStart"/>
       <w:r>
         <w:rPr>
           <w:color w:val="A9B7C6"/>
         </w:rPr>
-        <w:t xml:space="preserve">String </w:t>
-      </w:r>
+        <w:t>String</w:t>
+      </w:r>
+      <w:proofErr w:type="spellEnd"/>
+      <w:r>
+        <w:rPr>
+          <w:color w:val="A9B7C6"/>
+        </w:rPr>
+        <w:t xml:space="preserve"> </w:t>
+      </w:r>
+      <w:proofErr w:type="spellStart"/>
       <w:r>
         <w:rPr>
           <w:i/>
           <w:iCs/>
           <w:color w:val="9876AA"/>
         </w:rPr>
-        <w:t xml:space="preserve">email_pattern </w:t>
+        <w:t>email_pattern</w:t>
+      </w:r>
+      <w:proofErr w:type="spellEnd"/>
+      <w:r>
+        <w:rPr>
+          <w:i/>
+          <w:iCs/>
+          <w:color w:val="9876AA"/>
+        </w:rPr>
+        <w:t xml:space="preserve"> </w:t>
       </w:r>
       <w:r>
         <w:rPr>
@@ -5863,6 +6354,7 @@
           <w:lang w:val="en-US"/>
         </w:rPr>
       </w:pPr>
+      <w:proofErr w:type="spellStart"/>
       <w:r>
         <w:rPr>
           <w:rFonts w:ascii="Times New Roman" w:hAnsi="Times New Roman" w:cs="Times New Roman"/>
@@ -5874,6 +6366,7 @@
         </w:rPr>
         <w:t>ConnectionFactory</w:t>
       </w:r>
+      <w:proofErr w:type="spellEnd"/>
     </w:p>
     <w:p>
       <w:pPr>
@@ -6948,29 +7441,51 @@
           <w:szCs w:val="24"/>
           <w:lang w:val="en-US"/>
         </w:rPr>
-        <w:t>5. Baeldung.com: Creating PDF files using pdfBox</w:t>
-      </w:r>
-    </w:p>
-    <w:p>
-      <w:pPr>
-        <w:spacing w:line="240" w:lineRule="auto"/>
-        <w:jc w:val="both"/>
-        <w:rPr>
-          <w:rFonts w:ascii="Times New Roman" w:hAnsi="Times New Roman" w:cs="Times New Roman"/>
-          <w:sz w:val="24"/>
-          <w:szCs w:val="24"/>
-          <w:lang w:val="en-US"/>
-        </w:rPr>
-      </w:pPr>
-      <w:r>
-        <w:rPr>
-          <w:rFonts w:ascii="Times New Roman" w:hAnsi="Times New Roman" w:cs="Times New Roman"/>
-          <w:sz w:val="24"/>
-          <w:szCs w:val="24"/>
-          <w:lang w:val="en-US"/>
-        </w:rPr>
-        <w:t>6. Oracle Java Docs: JComboBox</w:t>
-      </w:r>
+        <w:t xml:space="preserve">5. Baeldung.com: Creating PDF files using </w:t>
+      </w:r>
+      <w:proofErr w:type="spellStart"/>
+      <w:r>
+        <w:rPr>
+          <w:rFonts w:ascii="Times New Roman" w:hAnsi="Times New Roman" w:cs="Times New Roman"/>
+          <w:sz w:val="24"/>
+          <w:szCs w:val="24"/>
+          <w:lang w:val="en-US"/>
+        </w:rPr>
+        <w:t>pdfBox</w:t>
+      </w:r>
+      <w:proofErr w:type="spellEnd"/>
+    </w:p>
+    <w:p>
+      <w:pPr>
+        <w:spacing w:line="240" w:lineRule="auto"/>
+        <w:jc w:val="both"/>
+        <w:rPr>
+          <w:rFonts w:ascii="Times New Roman" w:hAnsi="Times New Roman" w:cs="Times New Roman"/>
+          <w:sz w:val="24"/>
+          <w:szCs w:val="24"/>
+          <w:lang w:val="en-US"/>
+        </w:rPr>
+      </w:pPr>
+      <w:r>
+        <w:rPr>
+          <w:rFonts w:ascii="Times New Roman" w:hAnsi="Times New Roman" w:cs="Times New Roman"/>
+          <w:sz w:val="24"/>
+          <w:szCs w:val="24"/>
+          <w:lang w:val="en-US"/>
+        </w:rPr>
+        <w:t xml:space="preserve">6. Oracle Java Docs: </w:t>
+      </w:r>
+      <w:proofErr w:type="spellStart"/>
+      <w:r>
+        <w:rPr>
+          <w:rFonts w:ascii="Times New Roman" w:hAnsi="Times New Roman" w:cs="Times New Roman"/>
+          <w:sz w:val="24"/>
+          <w:szCs w:val="24"/>
+          <w:lang w:val="en-US"/>
+        </w:rPr>
+        <w:t>JComboBox</w:t>
+      </w:r>
+      <w:proofErr w:type="spellEnd"/>
       <w:r>
         <w:rPr>
           <w:rFonts w:ascii="Times New Roman" w:hAnsi="Times New Roman" w:cs="Times New Roman"/>

</xml_diff>